<commit_message>
Update sprites with classes
</commit_message>
<xml_diff>
--- a/units/8_unit/final_project_plan_organizer.docx
+++ b/units/8_unit/final_project_plan_organizer.docx
@@ -1,6 +1,6 @@
 
 <file path=word/document.xml><?xml version="1.0" encoding="utf-8"?>
-<w:document xmlns:wpc="http://schemas.microsoft.com/office/word/2010/wordprocessingCanvas" xmlns:mo="http://schemas.microsoft.com/office/mac/office/2008/main" xmlns:mc="http://schemas.openxmlformats.org/markup-compatibility/2006" xmlns:mv="urn:schemas-microsoft-com:mac:vml" xmlns:o="urn:schemas-microsoft-com:office:office" xmlns:r="http://schemas.openxmlformats.org/officeDocument/2006/relationships" xmlns:m="http://schemas.openxmlformats.org/officeDocument/2006/math" xmlns:v="urn:schemas-microsoft-com:vml" xmlns:wp14="http://schemas.microsoft.com/office/word/2010/wordprocessingDrawing" xmlns:wp="http://schemas.openxmlformats.org/drawingml/2006/wordprocessingDrawing" xmlns:w10="urn:schemas-microsoft-com:office:word" xmlns:w="http://schemas.openxmlformats.org/wordprocessingml/2006/main" xmlns:w14="http://schemas.microsoft.com/office/word/2010/wordml" xmlns:w15="http://schemas.microsoft.com/office/word/2012/wordml" xmlns:wpg="http://schemas.microsoft.com/office/word/2010/wordprocessingGroup" xmlns:wpi="http://schemas.microsoft.com/office/word/2010/wordprocessingInk" xmlns:wne="http://schemas.microsoft.com/office/word/2006/wordml" xmlns:wps="http://schemas.microsoft.com/office/word/2010/wordprocessingShape" mc:Ignorable="w14 w15 wp14">
+<w:document xmlns:wpc="http://schemas.microsoft.com/office/word/2010/wordprocessingCanvas" xmlns:cx="http://schemas.microsoft.com/office/drawing/2014/chartex" xmlns:cx1="http://schemas.microsoft.com/office/drawing/2015/9/8/chartex" xmlns:cx2="http://schemas.microsoft.com/office/drawing/2015/10/21/chartex" xmlns:cx3="http://schemas.microsoft.com/office/drawing/2016/5/9/chartex" xmlns:cx4="http://schemas.microsoft.com/office/drawing/2016/5/10/chartex" xmlns:cx5="http://schemas.microsoft.com/office/drawing/2016/5/11/chartex" xmlns:mc="http://schemas.openxmlformats.org/markup-compatibility/2006" xmlns:o="urn:schemas-microsoft-com:office:office" xmlns:r="http://schemas.openxmlformats.org/officeDocument/2006/relationships" xmlns:m="http://schemas.openxmlformats.org/officeDocument/2006/math" xmlns:v="urn:schemas-microsoft-com:vml" xmlns:wp14="http://schemas.microsoft.com/office/word/2010/wordprocessingDrawing" xmlns:wp="http://schemas.openxmlformats.org/drawingml/2006/wordprocessingDrawing" xmlns:w10="urn:schemas-microsoft-com:office:word" xmlns:w="http://schemas.openxmlformats.org/wordprocessingml/2006/main" xmlns:w14="http://schemas.microsoft.com/office/word/2010/wordml" xmlns:w15="http://schemas.microsoft.com/office/word/2012/wordml" xmlns:w16se="http://schemas.microsoft.com/office/word/2015/wordml/symex" xmlns:wpg="http://schemas.microsoft.com/office/word/2010/wordprocessingGroup" xmlns:wpi="http://schemas.microsoft.com/office/word/2010/wordprocessingInk" xmlns:wne="http://schemas.microsoft.com/office/word/2006/wordml" xmlns:wps="http://schemas.microsoft.com/office/word/2010/wordprocessingShape" mc:Ignorable="w14 w15 w16se wp14">
   <w:body>
     <w:p>
       <w:pPr>
@@ -144,13 +144,33 @@
     </w:p>
     <w:p>
       <w:r>
-        <w:t>What sprites will you need in your project? List the sprites, with well-chosen names. For each sprite, list the costumes the sprite will need,</w:t>
-      </w:r>
-      <w:r>
-        <w:t xml:space="preserve"> sounds it plays,</w:t>
-      </w:r>
-      <w:r>
-        <w:t xml:space="preserve"> and the set of behaviors that sprite should exhibit.</w:t>
+        <w:t xml:space="preserve">What </w:t>
+      </w:r>
+      <w:r>
+        <w:t>classes</w:t>
+      </w:r>
+      <w:r>
+        <w:t xml:space="preserve"> will you need in your project? List the </w:t>
+      </w:r>
+      <w:r>
+        <w:t>classes</w:t>
+      </w:r>
+      <w:r>
+        <w:t xml:space="preserve"> with well-chosen names. For each </w:t>
+      </w:r>
+      <w:r>
+        <w:t>class</w:t>
+      </w:r>
+      <w:r>
+        <w:t xml:space="preserve">, list the </w:t>
+      </w:r>
+      <w:r>
+        <w:t>methods, attributes and description</w:t>
+      </w:r>
+      <w:bookmarkStart w:id="0" w:name="_GoBack"/>
+      <w:bookmarkEnd w:id="0"/>
+      <w:r>
+        <w:t>.</w:t>
       </w:r>
       <w:r>
         <w:t xml:space="preserve"> Add more pages if necessary</w:t>
@@ -1832,8 +1852,6 @@
       <w:r>
         <w:t xml:space="preserve">why it needs to be global. </w:t>
       </w:r>
-      <w:bookmarkStart w:id="0" w:name="_GoBack"/>
-      <w:bookmarkEnd w:id="0"/>
     </w:p>
     <w:p>
       <w:pPr>
@@ -1852,8 +1870,8 @@
 </file>
 
 <file path=word/numbering.xml><?xml version="1.0" encoding="utf-8"?>
-<w:numbering xmlns:wpc="http://schemas.microsoft.com/office/word/2010/wordprocessingCanvas" xmlns:mo="http://schemas.microsoft.com/office/mac/office/2008/main" xmlns:mc="http://schemas.openxmlformats.org/markup-compatibility/2006" xmlns:mv="urn:schemas-microsoft-com:mac:vml" xmlns:o="urn:schemas-microsoft-com:office:office" xmlns:r="http://schemas.openxmlformats.org/officeDocument/2006/relationships" xmlns:m="http://schemas.openxmlformats.org/officeDocument/2006/math" xmlns:v="urn:schemas-microsoft-com:vml" xmlns:wp14="http://schemas.microsoft.com/office/word/2010/wordprocessingDrawing" xmlns:wp="http://schemas.openxmlformats.org/drawingml/2006/wordprocessingDrawing" xmlns:w10="urn:schemas-microsoft-com:office:word" xmlns:w="http://schemas.openxmlformats.org/wordprocessingml/2006/main" xmlns:w14="http://schemas.microsoft.com/office/word/2010/wordml" xmlns:w15="http://schemas.microsoft.com/office/word/2012/wordml" xmlns:wpg="http://schemas.microsoft.com/office/word/2010/wordprocessingGroup" xmlns:wpi="http://schemas.microsoft.com/office/word/2010/wordprocessingInk" xmlns:wne="http://schemas.microsoft.com/office/word/2006/wordml" xmlns:wps="http://schemas.microsoft.com/office/word/2010/wordprocessingShape" mc:Ignorable="w14 w15 wp14">
-  <w:abstractNum w:abstractNumId="0">
+<w:numbering xmlns:wpc="http://schemas.microsoft.com/office/word/2010/wordprocessingCanvas" xmlns:cx="http://schemas.microsoft.com/office/drawing/2014/chartex" xmlns:cx1="http://schemas.microsoft.com/office/drawing/2015/9/8/chartex" xmlns:cx2="http://schemas.microsoft.com/office/drawing/2015/10/21/chartex" xmlns:cx3="http://schemas.microsoft.com/office/drawing/2016/5/9/chartex" xmlns:cx4="http://schemas.microsoft.com/office/drawing/2016/5/10/chartex" xmlns:cx5="http://schemas.microsoft.com/office/drawing/2016/5/11/chartex" xmlns:mc="http://schemas.openxmlformats.org/markup-compatibility/2006" xmlns:o="urn:schemas-microsoft-com:office:office" xmlns:r="http://schemas.openxmlformats.org/officeDocument/2006/relationships" xmlns:m="http://schemas.openxmlformats.org/officeDocument/2006/math" xmlns:v="urn:schemas-microsoft-com:vml" xmlns:wp14="http://schemas.microsoft.com/office/word/2010/wordprocessingDrawing" xmlns:wp="http://schemas.openxmlformats.org/drawingml/2006/wordprocessingDrawing" xmlns:w10="urn:schemas-microsoft-com:office:word" xmlns:w="http://schemas.openxmlformats.org/wordprocessingml/2006/main" xmlns:w14="http://schemas.microsoft.com/office/word/2010/wordml" xmlns:w15="http://schemas.microsoft.com/office/word/2012/wordml" xmlns:w16se="http://schemas.microsoft.com/office/word/2015/wordml/symex" xmlns:wpg="http://schemas.microsoft.com/office/word/2010/wordprocessingGroup" xmlns:wpi="http://schemas.microsoft.com/office/word/2010/wordprocessingInk" xmlns:wne="http://schemas.microsoft.com/office/word/2006/wordml" xmlns:wps="http://schemas.microsoft.com/office/word/2010/wordprocessingShape" mc:Ignorable="w14 w15 w16se wp14">
+  <w:abstractNum w:abstractNumId="0" w15:restartNumberingAfterBreak="0">
     <w:nsid w:val="4E6F3A45"/>
     <w:multiLevelType w:val="hybridMultilevel"/>
     <w:tmpl w:val="6838BFA2"/>
@@ -1949,7 +1967,7 @@
 </file>
 
 <file path=word/styles.xml><?xml version="1.0" encoding="utf-8"?>
-<w:styles xmlns:mc="http://schemas.openxmlformats.org/markup-compatibility/2006" xmlns:r="http://schemas.openxmlformats.org/officeDocument/2006/relationships" xmlns:w="http://schemas.openxmlformats.org/wordprocessingml/2006/main" xmlns:w14="http://schemas.microsoft.com/office/word/2010/wordml" xmlns:w15="http://schemas.microsoft.com/office/word/2012/wordml" mc:Ignorable="w14 w15">
+<w:styles xmlns:mc="http://schemas.openxmlformats.org/markup-compatibility/2006" xmlns:r="http://schemas.openxmlformats.org/officeDocument/2006/relationships" xmlns:w="http://schemas.openxmlformats.org/wordprocessingml/2006/main" xmlns:w14="http://schemas.microsoft.com/office/word/2010/wordml" xmlns:w15="http://schemas.microsoft.com/office/word/2012/wordml" xmlns:w16se="http://schemas.microsoft.com/office/word/2015/wordml/symex" mc:Ignorable="w14 w15 w16se">
   <w:docDefaults>
     <w:rPrDefault>
       <w:rPr>
@@ -1965,7 +1983,7 @@
       </w:pPr>
     </w:pPrDefault>
   </w:docDefaults>
-  <w:latentStyles w:defLockedState="0" w:defUIPriority="99" w:defSemiHidden="0" w:defUnhideWhenUsed="0" w:defQFormat="0" w:count="380">
+  <w:latentStyles w:defLockedState="0" w:defUIPriority="99" w:defSemiHidden="0" w:defUnhideWhenUsed="0" w:defQFormat="0" w:count="374">
     <w:lsdException w:name="Normal" w:uiPriority="0" w:qFormat="1"/>
     <w:lsdException w:name="heading 1" w:uiPriority="9" w:qFormat="1"/>
     <w:lsdException w:name="heading 2" w:semiHidden="1" w:uiPriority="9" w:unhideWhenUsed="1" w:qFormat="1"/>
@@ -2505,7 +2523,6 @@
       <w:spacing w:after="0" w:line="240" w:lineRule="auto"/>
     </w:pPr>
     <w:tblPr>
-      <w:tblInd w:w="0" w:type="dxa"/>
       <w:tblBorders>
         <w:top w:val="single" w:sz="4" w:space="0" w:color="auto"/>
         <w:left w:val="single" w:sz="4" w:space="0" w:color="auto"/>
@@ -2514,12 +2531,6 @@
         <w:insideH w:val="single" w:sz="4" w:space="0" w:color="auto"/>
         <w:insideV w:val="single" w:sz="4" w:space="0" w:color="auto"/>
       </w:tblBorders>
-      <w:tblCellMar>
-        <w:top w:w="0" w:type="dxa"/>
-        <w:left w:w="108" w:type="dxa"/>
-        <w:bottom w:w="0" w:type="dxa"/>
-        <w:right w:w="108" w:type="dxa"/>
-      </w:tblCellMar>
     </w:tblPr>
   </w:style>
   <w:style w:type="table" w:styleId="GridTable4">
@@ -2533,7 +2544,6 @@
     <w:tblPr>
       <w:tblStyleRowBandSize w:val="1"/>
       <w:tblStyleColBandSize w:val="1"/>
-      <w:tblInd w:w="0" w:type="dxa"/>
       <w:tblBorders>
         <w:top w:val="single" w:sz="4" w:space="0" w:color="666666" w:themeColor="text1" w:themeTint="99"/>
         <w:left w:val="single" w:sz="4" w:space="0" w:color="666666" w:themeColor="text1" w:themeTint="99"/>
@@ -2542,12 +2552,6 @@
         <w:insideH w:val="single" w:sz="4" w:space="0" w:color="666666" w:themeColor="text1" w:themeTint="99"/>
         <w:insideV w:val="single" w:sz="4" w:space="0" w:color="666666" w:themeColor="text1" w:themeTint="99"/>
       </w:tblBorders>
-      <w:tblCellMar>
-        <w:top w:w="0" w:type="dxa"/>
-        <w:left w:w="108" w:type="dxa"/>
-        <w:bottom w:w="0" w:type="dxa"/>
-        <w:right w:w="108" w:type="dxa"/>
-      </w:tblCellMar>
     </w:tblPr>
     <w:tblStylePr w:type="firstRow">
       <w:rPr>
@@ -2890,6 +2894,14 @@
 </file>
 
 <file path=customXml/item2.xml><?xml version="1.0" encoding="utf-8"?>
+<p:properties xmlns:p="http://schemas.microsoft.com/office/2006/metadata/properties" xmlns:xsi="http://www.w3.org/2001/XMLSchema-instance" xmlns:pc="http://schemas.microsoft.com/office/infopath/2007/PartnerControls">
+  <documentManagement>
+    <IconOverlay xmlns="http://schemas.microsoft.com/sharepoint/v4" xsi:nil="true"/>
+  </documentManagement>
+</p:properties>
+</file>
+
+<file path=customXml/item3.xml><?xml version="1.0" encoding="utf-8"?>
 <ct:contentTypeSchema xmlns:ct="http://schemas.microsoft.com/office/2006/metadata/contentType" xmlns:ma="http://schemas.microsoft.com/office/2006/metadata/properties/metaAttributes" ct:_="" ma:_="" ma:contentTypeName="Document" ma:contentTypeID="0x01010071C11B9F092DE04098CF2F5B06E11C8B" ma:contentTypeVersion="4" ma:contentTypeDescription="Create a new document." ma:contentTypeScope="" ma:versionID="ed381872caa4c43b80b318342c412596">
   <xsd:schema xmlns:xsd="http://www.w3.org/2001/XMLSchema" xmlns:xs="http://www.w3.org/2001/XMLSchema" xmlns:p="http://schemas.microsoft.com/office/2006/metadata/properties" xmlns:ns2="4ea7fbe1-9548-4e2a-a725-88be2afd7ae1" xmlns:ns3="http://schemas.microsoft.com/sharepoint/v4" targetNamespace="http://schemas.microsoft.com/office/2006/metadata/properties" ma:root="true" ma:fieldsID="20560e7cdb451a5466e6aade68f14a79" ns2:_="" ns3:_="">
     <xsd:import namespace="4ea7fbe1-9548-4e2a-a725-88be2afd7ae1"/>
@@ -3054,14 +3066,6 @@
 </ct:contentTypeSchema>
 </file>
 
-<file path=customXml/item3.xml><?xml version="1.0" encoding="utf-8"?>
-<p:properties xmlns:p="http://schemas.microsoft.com/office/2006/metadata/properties" xmlns:xsi="http://www.w3.org/2001/XMLSchema-instance" xmlns:pc="http://schemas.microsoft.com/office/infopath/2007/PartnerControls">
-  <documentManagement>
-    <IconOverlay xmlns="http://schemas.microsoft.com/sharepoint/v4" xsi:nil="true"/>
-  </documentManagement>
-</p:properties>
-</file>
-
 <file path=customXml/itemProps1.xml><?xml version="1.0" encoding="utf-8"?>
 <ds:datastoreItem xmlns:ds="http://schemas.openxmlformats.org/officeDocument/2006/customXml" ds:itemID="{F159A853-9DAB-4508-9EA6-8530006ED0F7}">
   <ds:schemaRefs>
@@ -3071,6 +3075,16 @@
 </file>
 
 <file path=customXml/itemProps2.xml><?xml version="1.0" encoding="utf-8"?>
+<ds:datastoreItem xmlns:ds="http://schemas.openxmlformats.org/officeDocument/2006/customXml" ds:itemID="{B7EA3121-DE6D-43CD-B33B-9695DB0CAB23}">
+  <ds:schemaRefs>
+    <ds:schemaRef ds:uri="http://schemas.microsoft.com/office/2006/metadata/properties"/>
+    <ds:schemaRef ds:uri="http://schemas.microsoft.com/office/infopath/2007/PartnerControls"/>
+    <ds:schemaRef ds:uri="http://schemas.microsoft.com/sharepoint/v4"/>
+  </ds:schemaRefs>
+</ds:datastoreItem>
+</file>
+
+<file path=customXml/itemProps3.xml><?xml version="1.0" encoding="utf-8"?>
 <ds:datastoreItem xmlns:ds="http://schemas.openxmlformats.org/officeDocument/2006/customXml" ds:itemID="{88C44457-CCBC-45B7-A239-E0110218C997}">
   <ds:schemaRefs>
     <ds:schemaRef ds:uri="http://schemas.microsoft.com/office/2006/metadata/contentType"/>
@@ -3087,14 +3101,4 @@
     <ds:schemaRef ds:uri="http://schemas.microsoft.com/internal/obd"/>
   </ds:schemaRefs>
 </ds:datastoreItem>
-</file>
-
-<file path=customXml/itemProps3.xml><?xml version="1.0" encoding="utf-8"?>
-<ds:datastoreItem xmlns:ds="http://schemas.openxmlformats.org/officeDocument/2006/customXml" ds:itemID="{B7EA3121-DE6D-43CD-B33B-9695DB0CAB23}">
-  <ds:schemaRefs>
-    <ds:schemaRef ds:uri="http://schemas.microsoft.com/office/2006/metadata/properties"/>
-    <ds:schemaRef ds:uri="http://schemas.microsoft.com/office/infopath/2007/PartnerControls"/>
-    <ds:schemaRef ds:uri="http://schemas.microsoft.com/sharepoint/v4"/>
-  </ds:schemaRefs>
-</ds:datastoreItem>
 </file>
</xml_diff>